<commit_message>
[master]Added a sprite problem with the width scaling.
</commit_message>
<xml_diff>
--- a/Archives Problèmes Unity C#.docx
+++ b/Archives Problèmes Unity C#.docx
@@ -4,7 +4,7 @@
   <w:body>
     <w:p>
       <w:pPr>
-        <w:pStyle w:val="Titre1"/>
+        <w:pStyle w:val="Heading1"/>
         <w:rPr>
           <w:lang w:val="fr-CA"/>
         </w:rPr>
@@ -18,15 +18,15 @@
     </w:p>
     <w:p>
       <w:pPr>
-        <w:pStyle w:val="Titre1"/>
-        <w:rPr>
-          <w:lang w:val="fr-CA"/>
-        </w:rPr>
-      </w:pPr>
-    </w:p>
-    <w:p>
-      <w:pPr>
-        <w:pStyle w:val="Sansinterligne"/>
+        <w:pStyle w:val="Heading1"/>
+        <w:rPr>
+          <w:lang w:val="fr-CA"/>
+        </w:rPr>
+      </w:pPr>
+    </w:p>
+    <w:p>
+      <w:pPr>
+        <w:pStyle w:val="NoSpacing"/>
         <w:rPr>
           <w:lang w:val="fr-CA"/>
         </w:rPr>
@@ -61,26 +61,23 @@
     </w:p>
     <w:p>
       <w:pPr>
-        <w:pStyle w:val="Sansinterligne"/>
+        <w:pStyle w:val="NoSpacing"/>
         <w:rPr>
           <w:b/>
-          <w:lang w:val="fr-CA"/>
-        </w:rPr>
-      </w:pPr>
+        </w:rPr>
+      </w:pPr>
+      <w:proofErr w:type="gramStart"/>
       <w:r>
         <w:rPr>
           <w:b/>
-          <w:lang w:val="fr-CA"/>
         </w:rPr>
         <w:t>Solution :</w:t>
       </w:r>
-    </w:p>
-    <w:p>
-      <w:pPr>
-        <w:pStyle w:val="Sansinterligne"/>
-        <w:rPr>
-          <w:lang w:val="fr-CA"/>
-        </w:rPr>
+      <w:proofErr w:type="gramEnd"/>
+    </w:p>
+    <w:p>
+      <w:pPr>
+        <w:pStyle w:val="NoSpacing"/>
       </w:pPr>
     </w:p>
     <w:p>
@@ -110,126 +107,80 @@
           <w:color w:val="DCDCDC"/>
           <w:sz w:val="20"/>
           <w:szCs w:val="20"/>
-          <w:lang w:val="fr-CA" w:eastAsia="fr-CA"/>
-        </w:rPr>
-      </w:pPr>
-      <w:proofErr w:type="gramStart"/>
+          <w:lang w:eastAsia="fr-CA"/>
+        </w:rPr>
+      </w:pPr>
       <w:r>
         <w:rPr>
           <w:rFonts w:ascii="Consolas" w:eastAsia="Times New Roman" w:hAnsi="Consolas" w:cs="Courier New"/>
           <w:color w:val="569CD6"/>
           <w:sz w:val="20"/>
           <w:szCs w:val="20"/>
-          <w:lang w:val="fr-CA" w:eastAsia="fr-CA"/>
-        </w:rPr>
-        <w:t>public</w:t>
-      </w:r>
-      <w:proofErr w:type="gramEnd"/>
-      <w:r>
-        <w:rPr>
-          <w:rFonts w:ascii="Consolas" w:eastAsia="Times New Roman" w:hAnsi="Consolas" w:cs="Courier New"/>
-          <w:color w:val="569CD6"/>
-          <w:sz w:val="20"/>
-          <w:szCs w:val="20"/>
-          <w:lang w:val="fr-CA" w:eastAsia="fr-CA"/>
+          <w:lang w:eastAsia="fr-CA"/>
+        </w:rPr>
+        <w:t xml:space="preserve">public void </w:t>
+      </w:r>
+      <w:proofErr w:type="spellStart"/>
+      <w:r>
+        <w:rPr>
+          <w:rFonts w:ascii="Consolas" w:eastAsia="Times New Roman" w:hAnsi="Consolas" w:cs="Courier New"/>
+          <w:color w:val="00FFFF"/>
+          <w:sz w:val="20"/>
+          <w:szCs w:val="20"/>
+          <w:lang w:eastAsia="fr-CA"/>
+        </w:rPr>
+        <w:t>AimTowards</w:t>
+      </w:r>
+      <w:proofErr w:type="spellEnd"/>
+      <w:r>
+        <w:rPr>
+          <w:rFonts w:ascii="Consolas" w:eastAsia="Times New Roman" w:hAnsi="Consolas" w:cs="Courier New"/>
+          <w:color w:val="DCDCDC"/>
+          <w:sz w:val="20"/>
+          <w:szCs w:val="20"/>
+          <w:lang w:eastAsia="fr-CA"/>
+        </w:rPr>
+        <w:t>(</w:t>
+      </w:r>
+      <w:proofErr w:type="spellStart"/>
+      <w:r>
+        <w:rPr>
+          <w:rFonts w:ascii="Consolas" w:eastAsia="Times New Roman" w:hAnsi="Consolas" w:cs="Courier New"/>
+          <w:color w:val="ADD8E6"/>
+          <w:sz w:val="20"/>
+          <w:szCs w:val="20"/>
+          <w:lang w:eastAsia="fr-CA"/>
+        </w:rPr>
+        <w:t>GameObject</w:t>
+      </w:r>
+      <w:proofErr w:type="spellEnd"/>
+      <w:r>
+        <w:rPr>
+          <w:rFonts w:ascii="Consolas" w:eastAsia="Times New Roman" w:hAnsi="Consolas" w:cs="Courier New"/>
+          <w:color w:val="ADD8E6"/>
+          <w:sz w:val="20"/>
+          <w:szCs w:val="20"/>
+          <w:lang w:eastAsia="fr-CA"/>
         </w:rPr>
         <w:t xml:space="preserve"> </w:t>
       </w:r>
-      <w:proofErr w:type="spellStart"/>
-      <w:r>
-        <w:rPr>
-          <w:rFonts w:ascii="Consolas" w:eastAsia="Times New Roman" w:hAnsi="Consolas" w:cs="Courier New"/>
-          <w:color w:val="569CD6"/>
-          <w:sz w:val="20"/>
-          <w:szCs w:val="20"/>
-          <w:lang w:val="fr-CA" w:eastAsia="fr-CA"/>
-        </w:rPr>
-        <w:t>void</w:t>
-      </w:r>
-      <w:proofErr w:type="spellEnd"/>
-      <w:r>
-        <w:rPr>
-          <w:rFonts w:ascii="Consolas" w:eastAsia="Times New Roman" w:hAnsi="Consolas" w:cs="Courier New"/>
-          <w:color w:val="569CD6"/>
-          <w:sz w:val="20"/>
-          <w:szCs w:val="20"/>
-          <w:lang w:val="fr-CA" w:eastAsia="fr-CA"/>
-        </w:rPr>
-        <w:t xml:space="preserve"> </w:t>
-      </w:r>
-      <w:proofErr w:type="spellStart"/>
-      <w:r>
-        <w:rPr>
-          <w:rFonts w:ascii="Consolas" w:eastAsia="Times New Roman" w:hAnsi="Consolas" w:cs="Courier New"/>
-          <w:color w:val="00FFFF"/>
-          <w:sz w:val="20"/>
-          <w:szCs w:val="20"/>
-          <w:lang w:val="fr-CA" w:eastAsia="fr-CA"/>
-        </w:rPr>
-        <w:t>AimTowards</w:t>
-      </w:r>
-      <w:proofErr w:type="spellEnd"/>
-      <w:r>
-        <w:rPr>
-          <w:rFonts w:ascii="Consolas" w:eastAsia="Times New Roman" w:hAnsi="Consolas" w:cs="Courier New"/>
-          <w:color w:val="DCDCDC"/>
-          <w:sz w:val="20"/>
-          <w:szCs w:val="20"/>
-          <w:lang w:val="fr-CA" w:eastAsia="fr-CA"/>
-        </w:rPr>
-        <w:t>(</w:t>
-      </w:r>
-      <w:proofErr w:type="spellStart"/>
-      <w:r>
-        <w:rPr>
-          <w:rFonts w:ascii="Consolas" w:eastAsia="Times New Roman" w:hAnsi="Consolas" w:cs="Courier New"/>
-          <w:color w:val="ADD8E6"/>
-          <w:sz w:val="20"/>
-          <w:szCs w:val="20"/>
-          <w:lang w:val="fr-CA" w:eastAsia="fr-CA"/>
-        </w:rPr>
-        <w:t>GameObject</w:t>
-      </w:r>
-      <w:proofErr w:type="spellEnd"/>
-      <w:r>
-        <w:rPr>
-          <w:rFonts w:ascii="Consolas" w:eastAsia="Times New Roman" w:hAnsi="Consolas" w:cs="Courier New"/>
-          <w:color w:val="ADD8E6"/>
-          <w:sz w:val="20"/>
-          <w:szCs w:val="20"/>
-          <w:lang w:val="fr-CA" w:eastAsia="fr-CA"/>
-        </w:rPr>
-        <w:t xml:space="preserve"> </w:t>
-      </w:r>
-      <w:proofErr w:type="spellStart"/>
-      <w:r>
-        <w:rPr>
-          <w:rFonts w:ascii="Consolas" w:eastAsia="Times New Roman" w:hAnsi="Consolas" w:cs="Courier New"/>
-          <w:color w:val="DCDCDC"/>
-          <w:sz w:val="20"/>
-          <w:szCs w:val="20"/>
-          <w:lang w:val="fr-CA" w:eastAsia="fr-CA"/>
-        </w:rPr>
-        <w:t>target</w:t>
-      </w:r>
-      <w:proofErr w:type="spellEnd"/>
-      <w:r>
-        <w:rPr>
-          <w:rFonts w:ascii="Consolas" w:eastAsia="Times New Roman" w:hAnsi="Consolas" w:cs="Courier New"/>
-          <w:color w:val="DCDCDC"/>
-          <w:sz w:val="20"/>
-          <w:szCs w:val="20"/>
-          <w:lang w:val="fr-CA" w:eastAsia="fr-CA"/>
-        </w:rPr>
-        <w:t>)</w:t>
-      </w:r>
-      <w:r>
-        <w:rPr>
-          <w:rFonts w:ascii="Consolas" w:eastAsia="Times New Roman" w:hAnsi="Consolas" w:cs="Courier New"/>
-          <w:color w:val="DCDCDC"/>
-          <w:sz w:val="20"/>
-          <w:szCs w:val="20"/>
-          <w:lang w:val="fr-CA" w:eastAsia="fr-CA"/>
+      <w:r>
+        <w:rPr>
+          <w:rFonts w:ascii="Consolas" w:eastAsia="Times New Roman" w:hAnsi="Consolas" w:cs="Courier New"/>
+          <w:color w:val="DCDCDC"/>
+          <w:sz w:val="20"/>
+          <w:szCs w:val="20"/>
+          <w:lang w:eastAsia="fr-CA"/>
+        </w:rPr>
+        <w:t>target)</w:t>
+      </w:r>
+      <w:r>
+        <w:rPr>
+          <w:rFonts w:ascii="Consolas" w:eastAsia="Times New Roman" w:hAnsi="Consolas" w:cs="Courier New"/>
+          <w:color w:val="DCDCDC"/>
+          <w:sz w:val="20"/>
+          <w:szCs w:val="20"/>
+          <w:lang w:eastAsia="fr-CA"/>
         </w:rPr>
         <w:br/>
       </w:r>
@@ -240,7 +191,7 @@
           <w:sz w:val="20"/>
           <w:szCs w:val="20"/>
           <w:shd w:val="clear" w:color="auto" w:fill="0E4583"/>
-          <w:lang w:val="fr-CA" w:eastAsia="fr-CA"/>
+          <w:lang w:eastAsia="fr-CA"/>
         </w:rPr>
         <w:t>{</w:t>
       </w:r>
@@ -250,7 +201,7 @@
           <w:color w:val="DCDCDC"/>
           <w:sz w:val="20"/>
           <w:szCs w:val="20"/>
-          <w:lang w:val="fr-CA" w:eastAsia="fr-CA"/>
+          <w:lang w:eastAsia="fr-CA"/>
         </w:rPr>
         <w:br/>
         <w:t xml:space="preserve">    </w:t>
@@ -261,7 +212,7 @@
           <w:color w:val="ADD8E6"/>
           <w:sz w:val="20"/>
           <w:szCs w:val="20"/>
-          <w:lang w:val="fr-CA" w:eastAsia="fr-CA"/>
+          <w:lang w:eastAsia="fr-CA"/>
         </w:rPr>
         <w:t xml:space="preserve">Vector3 </w:t>
       </w:r>
@@ -272,7 +223,7 @@
           <w:color w:val="DCDCDC"/>
           <w:sz w:val="20"/>
           <w:szCs w:val="20"/>
-          <w:lang w:val="fr-CA" w:eastAsia="fr-CA"/>
+          <w:lang w:eastAsia="fr-CA"/>
         </w:rPr>
         <w:t>pointerVector</w:t>
       </w:r>
@@ -283,7 +234,7 @@
           <w:color w:val="DCDCDC"/>
           <w:sz w:val="20"/>
           <w:szCs w:val="20"/>
-          <w:lang w:val="fr-CA" w:eastAsia="fr-CA"/>
+          <w:lang w:eastAsia="fr-CA"/>
         </w:rPr>
         <w:t xml:space="preserve"> = </w:t>
       </w:r>
@@ -294,7 +245,7 @@
           <w:color w:val="DCDCDC"/>
           <w:sz w:val="20"/>
           <w:szCs w:val="20"/>
-          <w:lang w:val="fr-CA" w:eastAsia="fr-CA"/>
+          <w:lang w:eastAsia="fr-CA"/>
         </w:rPr>
         <w:t>target.</w:t>
       </w:r>
@@ -304,7 +255,7 @@
           <w:color w:val="EE82EE"/>
           <w:sz w:val="20"/>
           <w:szCs w:val="20"/>
-          <w:lang w:val="fr-CA" w:eastAsia="fr-CA"/>
+          <w:lang w:eastAsia="fr-CA"/>
         </w:rPr>
         <w:t>transform</w:t>
       </w:r>
@@ -314,7 +265,7 @@
           <w:color w:val="DCDCDC"/>
           <w:sz w:val="20"/>
           <w:szCs w:val="20"/>
-          <w:lang w:val="fr-CA" w:eastAsia="fr-CA"/>
+          <w:lang w:eastAsia="fr-CA"/>
         </w:rPr>
         <w:t>.</w:t>
       </w:r>
@@ -324,7 +275,7 @@
           <w:color w:val="EE82EE"/>
           <w:sz w:val="20"/>
           <w:szCs w:val="20"/>
-          <w:lang w:val="fr-CA" w:eastAsia="fr-CA"/>
+          <w:lang w:eastAsia="fr-CA"/>
         </w:rPr>
         <w:t>root</w:t>
       </w:r>
@@ -334,7 +285,7 @@
           <w:color w:val="DCDCDC"/>
           <w:sz w:val="20"/>
           <w:szCs w:val="20"/>
-          <w:lang w:val="fr-CA" w:eastAsia="fr-CA"/>
+          <w:lang w:eastAsia="fr-CA"/>
         </w:rPr>
         <w:t>.</w:t>
       </w:r>
@@ -344,7 +295,7 @@
           <w:color w:val="EE82EE"/>
           <w:sz w:val="20"/>
           <w:szCs w:val="20"/>
-          <w:lang w:val="fr-CA" w:eastAsia="fr-CA"/>
+          <w:lang w:eastAsia="fr-CA"/>
         </w:rPr>
         <w:t>position</w:t>
       </w:r>
@@ -355,7 +306,7 @@
           <w:color w:val="EE82EE"/>
           <w:sz w:val="20"/>
           <w:szCs w:val="20"/>
-          <w:lang w:val="fr-CA" w:eastAsia="fr-CA"/>
+          <w:lang w:eastAsia="fr-CA"/>
         </w:rPr>
         <w:t xml:space="preserve"> </w:t>
       </w:r>
@@ -365,7 +316,7 @@
           <w:color w:val="00FFFF"/>
           <w:sz w:val="20"/>
           <w:szCs w:val="20"/>
-          <w:lang w:val="fr-CA" w:eastAsia="fr-CA"/>
+          <w:lang w:eastAsia="fr-CA"/>
         </w:rPr>
         <w:t xml:space="preserve">- </w:t>
       </w:r>
@@ -376,7 +327,7 @@
           <w:color w:val="EE82EE"/>
           <w:sz w:val="20"/>
           <w:szCs w:val="20"/>
-          <w:lang w:val="fr-CA" w:eastAsia="fr-CA"/>
+          <w:lang w:eastAsia="fr-CA"/>
         </w:rPr>
         <w:t>transform</w:t>
       </w:r>
@@ -386,7 +337,7 @@
           <w:color w:val="DCDCDC"/>
           <w:sz w:val="20"/>
           <w:szCs w:val="20"/>
-          <w:lang w:val="fr-CA" w:eastAsia="fr-CA"/>
+          <w:lang w:eastAsia="fr-CA"/>
         </w:rPr>
         <w:t>.</w:t>
       </w:r>
@@ -396,7 +347,7 @@
           <w:color w:val="EE82EE"/>
           <w:sz w:val="20"/>
           <w:szCs w:val="20"/>
-          <w:lang w:val="fr-CA" w:eastAsia="fr-CA"/>
+          <w:lang w:eastAsia="fr-CA"/>
         </w:rPr>
         <w:t>root</w:t>
       </w:r>
@@ -406,7 +357,7 @@
           <w:color w:val="DCDCDC"/>
           <w:sz w:val="20"/>
           <w:szCs w:val="20"/>
-          <w:lang w:val="fr-CA" w:eastAsia="fr-CA"/>
+          <w:lang w:eastAsia="fr-CA"/>
         </w:rPr>
         <w:t>.</w:t>
       </w:r>
@@ -416,7 +367,7 @@
           <w:color w:val="EE82EE"/>
           <w:sz w:val="20"/>
           <w:szCs w:val="20"/>
-          <w:lang w:val="fr-CA" w:eastAsia="fr-CA"/>
+          <w:lang w:eastAsia="fr-CA"/>
         </w:rPr>
         <w:t>position</w:t>
       </w:r>
@@ -427,7 +378,7 @@
           <w:color w:val="DCDCDC"/>
           <w:sz w:val="20"/>
           <w:szCs w:val="20"/>
-          <w:lang w:val="fr-CA" w:eastAsia="fr-CA"/>
+          <w:lang w:eastAsia="fr-CA"/>
         </w:rPr>
         <w:t>;</w:t>
       </w:r>
@@ -437,7 +388,7 @@
           <w:color w:val="DCDCDC"/>
           <w:sz w:val="20"/>
           <w:szCs w:val="20"/>
-          <w:lang w:val="fr-CA" w:eastAsia="fr-CA"/>
+          <w:lang w:eastAsia="fr-CA"/>
         </w:rPr>
         <w:br/>
       </w:r>
@@ -447,41 +398,29 @@
           <w:color w:val="DCDCDC"/>
           <w:sz w:val="20"/>
           <w:szCs w:val="20"/>
-          <w:lang w:val="fr-CA" w:eastAsia="fr-CA"/>
+          <w:lang w:eastAsia="fr-CA"/>
         </w:rPr>
         <w:br/>
         <w:t xml:space="preserve">    </w:t>
       </w:r>
-      <w:proofErr w:type="spellStart"/>
       <w:r>
         <w:rPr>
           <w:rFonts w:ascii="Consolas" w:eastAsia="Times New Roman" w:hAnsi="Consolas" w:cs="Courier New"/>
           <w:color w:val="569CD6"/>
           <w:sz w:val="20"/>
           <w:szCs w:val="20"/>
-          <w:lang w:val="fr-CA" w:eastAsia="fr-CA"/>
-        </w:rPr>
-        <w:t>float</w:t>
-      </w:r>
-      <w:proofErr w:type="spellEnd"/>
-      <w:r>
-        <w:rPr>
-          <w:rFonts w:ascii="Consolas" w:eastAsia="Times New Roman" w:hAnsi="Consolas" w:cs="Courier New"/>
-          <w:color w:val="569CD6"/>
-          <w:sz w:val="20"/>
-          <w:szCs w:val="20"/>
-          <w:lang w:val="fr-CA" w:eastAsia="fr-CA"/>
-        </w:rPr>
-        <w:t xml:space="preserve"> </w:t>
-      </w:r>
-      <w:proofErr w:type="spellStart"/>
-      <w:r>
-        <w:rPr>
-          <w:rFonts w:ascii="Consolas" w:eastAsia="Times New Roman" w:hAnsi="Consolas" w:cs="Courier New"/>
-          <w:color w:val="DCDCDC"/>
-          <w:sz w:val="20"/>
-          <w:szCs w:val="20"/>
-          <w:lang w:val="fr-CA" w:eastAsia="fr-CA"/>
+          <w:lang w:eastAsia="fr-CA"/>
+        </w:rPr>
+        <w:t xml:space="preserve">float </w:t>
+      </w:r>
+      <w:proofErr w:type="spellStart"/>
+      <w:r>
+        <w:rPr>
+          <w:rFonts w:ascii="Consolas" w:eastAsia="Times New Roman" w:hAnsi="Consolas" w:cs="Courier New"/>
+          <w:color w:val="DCDCDC"/>
+          <w:sz w:val="20"/>
+          <w:szCs w:val="20"/>
+          <w:lang w:eastAsia="fr-CA"/>
         </w:rPr>
         <w:t>dotProduct</w:t>
       </w:r>
@@ -492,7 +431,7 @@
           <w:color w:val="DCDCDC"/>
           <w:sz w:val="20"/>
           <w:szCs w:val="20"/>
-          <w:lang w:val="fr-CA" w:eastAsia="fr-CA"/>
+          <w:lang w:eastAsia="fr-CA"/>
         </w:rPr>
         <w:t xml:space="preserve"> = </w:t>
       </w:r>
@@ -502,7 +441,7 @@
           <w:color w:val="ADD8E6"/>
           <w:sz w:val="20"/>
           <w:szCs w:val="20"/>
-          <w:lang w:val="fr-CA" w:eastAsia="fr-CA"/>
+          <w:lang w:eastAsia="fr-CA"/>
         </w:rPr>
         <w:t>Vector3</w:t>
       </w:r>
@@ -512,7 +451,7 @@
           <w:color w:val="DCDCDC"/>
           <w:sz w:val="20"/>
           <w:szCs w:val="20"/>
-          <w:lang w:val="fr-CA" w:eastAsia="fr-CA"/>
+          <w:lang w:eastAsia="fr-CA"/>
         </w:rPr>
         <w:t>.</w:t>
       </w:r>
@@ -522,7 +461,7 @@
           <w:color w:val="00FFFF"/>
           <w:sz w:val="20"/>
           <w:szCs w:val="20"/>
-          <w:lang w:val="fr-CA" w:eastAsia="fr-CA"/>
+          <w:lang w:eastAsia="fr-CA"/>
         </w:rPr>
         <w:t>Dot</w:t>
       </w:r>
@@ -532,7 +471,7 @@
           <w:color w:val="DCDCDC"/>
           <w:sz w:val="20"/>
           <w:szCs w:val="20"/>
-          <w:lang w:val="fr-CA" w:eastAsia="fr-CA"/>
+          <w:lang w:eastAsia="fr-CA"/>
         </w:rPr>
         <w:t>(</w:t>
       </w:r>
@@ -543,7 +482,7 @@
           <w:color w:val="DCDCDC"/>
           <w:sz w:val="20"/>
           <w:szCs w:val="20"/>
-          <w:lang w:val="fr-CA" w:eastAsia="fr-CA"/>
+          <w:lang w:eastAsia="fr-CA"/>
         </w:rPr>
         <w:t>pointerVector</w:t>
       </w:r>
@@ -554,7 +493,7 @@
           <w:color w:val="DCDCDC"/>
           <w:sz w:val="20"/>
           <w:szCs w:val="20"/>
-          <w:lang w:val="fr-CA" w:eastAsia="fr-CA"/>
+          <w:lang w:eastAsia="fr-CA"/>
         </w:rPr>
         <w:t xml:space="preserve">, </w:t>
       </w:r>
@@ -565,7 +504,7 @@
           <w:color w:val="EE82EE"/>
           <w:sz w:val="20"/>
           <w:szCs w:val="20"/>
-          <w:lang w:val="fr-CA" w:eastAsia="fr-CA"/>
+          <w:lang w:eastAsia="fr-CA"/>
         </w:rPr>
         <w:t>transform</w:t>
       </w:r>
@@ -575,7 +514,7 @@
           <w:color w:val="DCDCDC"/>
           <w:sz w:val="20"/>
           <w:szCs w:val="20"/>
-          <w:lang w:val="fr-CA" w:eastAsia="fr-CA"/>
+          <w:lang w:eastAsia="fr-CA"/>
         </w:rPr>
         <w:t>.</w:t>
       </w:r>
@@ -585,7 +524,7 @@
           <w:color w:val="EE82EE"/>
           <w:sz w:val="20"/>
           <w:szCs w:val="20"/>
-          <w:lang w:val="fr-CA" w:eastAsia="fr-CA"/>
+          <w:lang w:eastAsia="fr-CA"/>
         </w:rPr>
         <w:t>root</w:t>
       </w:r>
@@ -595,7 +534,7 @@
           <w:color w:val="DCDCDC"/>
           <w:sz w:val="20"/>
           <w:szCs w:val="20"/>
-          <w:lang w:val="fr-CA" w:eastAsia="fr-CA"/>
+          <w:lang w:eastAsia="fr-CA"/>
         </w:rPr>
         <w:t>.</w:t>
       </w:r>
@@ -605,7 +544,7 @@
           <w:color w:val="EE82EE"/>
           <w:sz w:val="20"/>
           <w:szCs w:val="20"/>
-          <w:lang w:val="fr-CA" w:eastAsia="fr-CA"/>
+          <w:lang w:eastAsia="fr-CA"/>
         </w:rPr>
         <w:t>right</w:t>
       </w:r>
@@ -616,7 +555,7 @@
           <w:color w:val="DCDCDC"/>
           <w:sz w:val="20"/>
           <w:szCs w:val="20"/>
-          <w:lang w:val="fr-CA" w:eastAsia="fr-CA"/>
+          <w:lang w:eastAsia="fr-CA"/>
         </w:rPr>
         <w:t>);</w:t>
       </w:r>
@@ -626,7 +565,7 @@
           <w:color w:val="DCDCDC"/>
           <w:sz w:val="20"/>
           <w:szCs w:val="20"/>
-          <w:lang w:val="fr-CA" w:eastAsia="fr-CA"/>
+          <w:lang w:eastAsia="fr-CA"/>
         </w:rPr>
         <w:br/>
         <w:t xml:space="preserve">    </w:t>
@@ -637,7 +576,7 @@
           <w:color w:val="DCDCDC"/>
           <w:sz w:val="20"/>
           <w:szCs w:val="20"/>
-          <w:lang w:val="fr-CA" w:eastAsia="fr-CA"/>
+          <w:lang w:eastAsia="fr-CA"/>
         </w:rPr>
         <w:br/>
         <w:t xml:space="preserve">    </w:t>
@@ -648,7 +587,7 @@
           <w:color w:val="569CD6"/>
           <w:sz w:val="20"/>
           <w:szCs w:val="20"/>
-          <w:lang w:val="fr-CA" w:eastAsia="fr-CA"/>
+          <w:lang w:eastAsia="fr-CA"/>
         </w:rPr>
         <w:t xml:space="preserve">if </w:t>
       </w:r>
@@ -658,7 +597,7 @@
           <w:color w:val="DCDCDC"/>
           <w:sz w:val="20"/>
           <w:szCs w:val="20"/>
-          <w:lang w:val="fr-CA" w:eastAsia="fr-CA"/>
+          <w:lang w:eastAsia="fr-CA"/>
         </w:rPr>
         <w:t>(</w:t>
       </w:r>
@@ -669,7 +608,7 @@
           <w:color w:val="DCDCDC"/>
           <w:sz w:val="20"/>
           <w:szCs w:val="20"/>
-          <w:lang w:val="fr-CA" w:eastAsia="fr-CA"/>
+          <w:lang w:eastAsia="fr-CA"/>
         </w:rPr>
         <w:t>dotProduct</w:t>
       </w:r>
@@ -680,7 +619,7 @@
           <w:color w:val="DCDCDC"/>
           <w:sz w:val="20"/>
           <w:szCs w:val="20"/>
-          <w:lang w:val="fr-CA" w:eastAsia="fr-CA"/>
+          <w:lang w:eastAsia="fr-CA"/>
         </w:rPr>
         <w:t xml:space="preserve"> &gt; </w:t>
       </w:r>
@@ -690,7 +629,7 @@
           <w:color w:val="B5CEA8"/>
           <w:sz w:val="20"/>
           <w:szCs w:val="20"/>
-          <w:lang w:val="fr-CA" w:eastAsia="fr-CA"/>
+          <w:lang w:eastAsia="fr-CA"/>
         </w:rPr>
         <w:t>0.5</w:t>
       </w:r>
@@ -700,7 +639,7 @@
           <w:color w:val="DCDCDC"/>
           <w:sz w:val="20"/>
           <w:szCs w:val="20"/>
-          <w:lang w:val="fr-CA" w:eastAsia="fr-CA"/>
+          <w:lang w:eastAsia="fr-CA"/>
         </w:rPr>
         <w:t>)</w:t>
       </w:r>
@@ -710,7 +649,7 @@
           <w:color w:val="DCDCDC"/>
           <w:sz w:val="20"/>
           <w:szCs w:val="20"/>
-          <w:lang w:val="fr-CA" w:eastAsia="fr-CA"/>
+          <w:lang w:eastAsia="fr-CA"/>
         </w:rPr>
         <w:br/>
         <w:t xml:space="preserve">    {</w:t>
@@ -721,7 +660,7 @@
           <w:color w:val="DCDCDC"/>
           <w:sz w:val="20"/>
           <w:szCs w:val="20"/>
-          <w:lang w:val="fr-CA" w:eastAsia="fr-CA"/>
+          <w:lang w:eastAsia="fr-CA"/>
         </w:rPr>
         <w:br/>
         <w:t xml:space="preserve">        </w:t>
@@ -733,7 +672,7 @@
           <w:color w:val="EE82EE"/>
           <w:sz w:val="20"/>
           <w:szCs w:val="20"/>
-          <w:lang w:val="fr-CA" w:eastAsia="fr-CA"/>
+          <w:lang w:eastAsia="fr-CA"/>
         </w:rPr>
         <w:t>mover</w:t>
       </w:r>
@@ -743,7 +682,7 @@
           <w:color w:val="DCDCDC"/>
           <w:sz w:val="20"/>
           <w:szCs w:val="20"/>
-          <w:lang w:val="fr-CA" w:eastAsia="fr-CA"/>
+          <w:lang w:eastAsia="fr-CA"/>
         </w:rPr>
         <w:t>.</w:t>
       </w:r>
@@ -753,7 +692,7 @@
           <w:color w:val="00FFFF"/>
           <w:sz w:val="20"/>
           <w:szCs w:val="20"/>
-          <w:lang w:val="fr-CA" w:eastAsia="fr-CA"/>
+          <w:lang w:eastAsia="fr-CA"/>
         </w:rPr>
         <w:t>Rotate</w:t>
       </w:r>
@@ -764,7 +703,7 @@
           <w:color w:val="DCDCDC"/>
           <w:sz w:val="20"/>
           <w:szCs w:val="20"/>
-          <w:lang w:val="fr-CA" w:eastAsia="fr-CA"/>
+          <w:lang w:eastAsia="fr-CA"/>
         </w:rPr>
         <w:t>(</w:t>
       </w:r>
@@ -775,7 +714,7 @@
           <w:color w:val="DCDCDC"/>
           <w:sz w:val="20"/>
           <w:szCs w:val="20"/>
-          <w:lang w:val="fr-CA" w:eastAsia="fr-CA"/>
+          <w:lang w:eastAsia="fr-CA"/>
         </w:rPr>
         <w:t>dotProduct</w:t>
       </w:r>
@@ -786,7 +725,7 @@
           <w:color w:val="DCDCDC"/>
           <w:sz w:val="20"/>
           <w:szCs w:val="20"/>
-          <w:lang w:val="fr-CA" w:eastAsia="fr-CA"/>
+          <w:lang w:eastAsia="fr-CA"/>
         </w:rPr>
         <w:t>);</w:t>
       </w:r>
@@ -796,7 +735,7 @@
           <w:color w:val="DCDCDC"/>
           <w:sz w:val="20"/>
           <w:szCs w:val="20"/>
-          <w:lang w:val="fr-CA" w:eastAsia="fr-CA"/>
+          <w:lang w:eastAsia="fr-CA"/>
         </w:rPr>
         <w:br/>
         <w:t xml:space="preserve">    }</w:t>
@@ -807,40 +746,28 @@
           <w:color w:val="DCDCDC"/>
           <w:sz w:val="20"/>
           <w:szCs w:val="20"/>
-          <w:lang w:val="fr-CA" w:eastAsia="fr-CA"/>
+          <w:lang w:eastAsia="fr-CA"/>
         </w:rPr>
         <w:br/>
         <w:t xml:space="preserve">    </w:t>
       </w:r>
-      <w:proofErr w:type="spellStart"/>
       <w:r>
         <w:rPr>
           <w:rFonts w:ascii="Consolas" w:eastAsia="Times New Roman" w:hAnsi="Consolas" w:cs="Courier New"/>
           <w:color w:val="569CD6"/>
           <w:sz w:val="20"/>
           <w:szCs w:val="20"/>
-          <w:lang w:val="fr-CA" w:eastAsia="fr-CA"/>
-        </w:rPr>
-        <w:t>else</w:t>
-      </w:r>
-      <w:proofErr w:type="spellEnd"/>
-      <w:r>
-        <w:rPr>
-          <w:rFonts w:ascii="Consolas" w:eastAsia="Times New Roman" w:hAnsi="Consolas" w:cs="Courier New"/>
-          <w:color w:val="569CD6"/>
-          <w:sz w:val="20"/>
-          <w:szCs w:val="20"/>
-          <w:lang w:val="fr-CA" w:eastAsia="fr-CA"/>
-        </w:rPr>
-        <w:t xml:space="preserve"> if </w:t>
-      </w:r>
-      <w:r>
-        <w:rPr>
-          <w:rFonts w:ascii="Consolas" w:eastAsia="Times New Roman" w:hAnsi="Consolas" w:cs="Courier New"/>
-          <w:color w:val="DCDCDC"/>
-          <w:sz w:val="20"/>
-          <w:szCs w:val="20"/>
-          <w:lang w:val="fr-CA" w:eastAsia="fr-CA"/>
+          <w:lang w:eastAsia="fr-CA"/>
+        </w:rPr>
+        <w:t xml:space="preserve">else if </w:t>
+      </w:r>
+      <w:r>
+        <w:rPr>
+          <w:rFonts w:ascii="Consolas" w:eastAsia="Times New Roman" w:hAnsi="Consolas" w:cs="Courier New"/>
+          <w:color w:val="DCDCDC"/>
+          <w:sz w:val="20"/>
+          <w:szCs w:val="20"/>
+          <w:lang w:eastAsia="fr-CA"/>
         </w:rPr>
         <w:t>(</w:t>
       </w:r>
@@ -851,7 +778,7 @@
           <w:color w:val="DCDCDC"/>
           <w:sz w:val="20"/>
           <w:szCs w:val="20"/>
-          <w:lang w:val="fr-CA" w:eastAsia="fr-CA"/>
+          <w:lang w:eastAsia="fr-CA"/>
         </w:rPr>
         <w:t>dotProduct</w:t>
       </w:r>
@@ -862,7 +789,7 @@
           <w:color w:val="DCDCDC"/>
           <w:sz w:val="20"/>
           <w:szCs w:val="20"/>
-          <w:lang w:val="fr-CA" w:eastAsia="fr-CA"/>
+          <w:lang w:eastAsia="fr-CA"/>
         </w:rPr>
         <w:t xml:space="preserve"> &lt; -</w:t>
       </w:r>
@@ -872,7 +799,7 @@
           <w:color w:val="B5CEA8"/>
           <w:sz w:val="20"/>
           <w:szCs w:val="20"/>
-          <w:lang w:val="fr-CA" w:eastAsia="fr-CA"/>
+          <w:lang w:eastAsia="fr-CA"/>
         </w:rPr>
         <w:t>0.5</w:t>
       </w:r>
@@ -882,7 +809,7 @@
           <w:color w:val="DCDCDC"/>
           <w:sz w:val="20"/>
           <w:szCs w:val="20"/>
-          <w:lang w:val="fr-CA" w:eastAsia="fr-CA"/>
+          <w:lang w:eastAsia="fr-CA"/>
         </w:rPr>
         <w:t>)</w:t>
       </w:r>
@@ -892,7 +819,7 @@
           <w:color w:val="DCDCDC"/>
           <w:sz w:val="20"/>
           <w:szCs w:val="20"/>
-          <w:lang w:val="fr-CA" w:eastAsia="fr-CA"/>
+          <w:lang w:eastAsia="fr-CA"/>
         </w:rPr>
         <w:br/>
         <w:t xml:space="preserve">    {</w:t>
@@ -903,7 +830,7 @@
           <w:color w:val="DCDCDC"/>
           <w:sz w:val="20"/>
           <w:szCs w:val="20"/>
-          <w:lang w:val="fr-CA" w:eastAsia="fr-CA"/>
+          <w:lang w:eastAsia="fr-CA"/>
         </w:rPr>
         <w:br/>
         <w:t xml:space="preserve">        </w:t>
@@ -915,7 +842,7 @@
           <w:color w:val="EE82EE"/>
           <w:sz w:val="20"/>
           <w:szCs w:val="20"/>
-          <w:lang w:val="fr-CA" w:eastAsia="fr-CA"/>
+          <w:lang w:eastAsia="fr-CA"/>
         </w:rPr>
         <w:t>mover</w:t>
       </w:r>
@@ -925,7 +852,7 @@
           <w:color w:val="DCDCDC"/>
           <w:sz w:val="20"/>
           <w:szCs w:val="20"/>
-          <w:lang w:val="fr-CA" w:eastAsia="fr-CA"/>
+          <w:lang w:eastAsia="fr-CA"/>
         </w:rPr>
         <w:t>.</w:t>
       </w:r>
@@ -935,7 +862,7 @@
           <w:color w:val="00FFFF"/>
           <w:sz w:val="20"/>
           <w:szCs w:val="20"/>
-          <w:lang w:val="fr-CA" w:eastAsia="fr-CA"/>
+          <w:lang w:eastAsia="fr-CA"/>
         </w:rPr>
         <w:t>Rotate</w:t>
       </w:r>
@@ -946,7 +873,7 @@
           <w:color w:val="DCDCDC"/>
           <w:sz w:val="20"/>
           <w:szCs w:val="20"/>
-          <w:lang w:val="fr-CA" w:eastAsia="fr-CA"/>
+          <w:lang w:eastAsia="fr-CA"/>
         </w:rPr>
         <w:t>(</w:t>
       </w:r>
@@ -957,7 +884,7 @@
           <w:color w:val="DCDCDC"/>
           <w:sz w:val="20"/>
           <w:szCs w:val="20"/>
-          <w:lang w:val="fr-CA" w:eastAsia="fr-CA"/>
+          <w:lang w:eastAsia="fr-CA"/>
         </w:rPr>
         <w:t>dotProduct</w:t>
       </w:r>
@@ -968,7 +895,7 @@
           <w:color w:val="DCDCDC"/>
           <w:sz w:val="20"/>
           <w:szCs w:val="20"/>
-          <w:lang w:val="fr-CA" w:eastAsia="fr-CA"/>
+          <w:lang w:eastAsia="fr-CA"/>
         </w:rPr>
         <w:t>);</w:t>
       </w:r>
@@ -978,7 +905,7 @@
           <w:color w:val="DCDCDC"/>
           <w:sz w:val="20"/>
           <w:szCs w:val="20"/>
-          <w:lang w:val="fr-CA" w:eastAsia="fr-CA"/>
+          <w:lang w:eastAsia="fr-CA"/>
         </w:rPr>
         <w:br/>
         <w:t xml:space="preserve">    }</w:t>
@@ -989,7 +916,7 @@
           <w:color w:val="DCDCDC"/>
           <w:sz w:val="20"/>
           <w:szCs w:val="20"/>
-          <w:lang w:val="fr-CA" w:eastAsia="fr-CA"/>
+          <w:lang w:eastAsia="fr-CA"/>
         </w:rPr>
         <w:br/>
       </w:r>
@@ -1000,22 +927,19 @@
           <w:sz w:val="20"/>
           <w:szCs w:val="20"/>
           <w:shd w:val="clear" w:color="auto" w:fill="0E4583"/>
-          <w:lang w:val="fr-CA" w:eastAsia="fr-CA"/>
+          <w:lang w:eastAsia="fr-CA"/>
         </w:rPr>
         <w:t>}</w:t>
       </w:r>
     </w:p>
     <w:p>
       <w:pPr>
-        <w:pStyle w:val="Sansinterligne"/>
-        <w:rPr>
-          <w:lang w:val="fr-CA"/>
-        </w:rPr>
-      </w:pPr>
-    </w:p>
-    <w:p>
-      <w:pPr>
-        <w:pStyle w:val="PrformatHTML"/>
+        <w:pStyle w:val="NoSpacing"/>
+      </w:pPr>
+    </w:p>
+    <w:p>
+      <w:pPr>
+        <w:pStyle w:val="HTMLPreformatted"/>
         <w:shd w:val="clear" w:color="auto" w:fill="1E1E1E"/>
         <w:rPr>
           <w:rFonts w:ascii="Consolas" w:hAnsi="Consolas"/>
@@ -1357,15 +1281,15 @@
     </w:p>
     <w:p>
       <w:pPr>
-        <w:pStyle w:val="Sansinterligne"/>
-        <w:rPr>
-          <w:lang w:val="en-CA"/>
-        </w:rPr>
-      </w:pPr>
-    </w:p>
-    <w:p>
-      <w:pPr>
-        <w:pStyle w:val="Sansinterligne"/>
+        <w:pStyle w:val="NoSpacing"/>
+        <w:rPr>
+          <w:lang w:val="en-CA"/>
+        </w:rPr>
+      </w:pPr>
+    </w:p>
+    <w:p>
+      <w:pPr>
+        <w:pStyle w:val="NoSpacing"/>
         <w:rPr>
           <w:lang w:val="fr-CA"/>
         </w:rPr>
@@ -1406,7 +1330,7 @@
     </w:p>
     <w:p>
       <w:pPr>
-        <w:pStyle w:val="Sansinterligne"/>
+        <w:pStyle w:val="NoSpacing"/>
         <w:rPr>
           <w:lang w:val="fr-CA"/>
         </w:rPr>
@@ -1489,15 +1413,15 @@
     </w:p>
     <w:p>
       <w:pPr>
-        <w:pStyle w:val="Sansinterligne"/>
-        <w:rPr>
-          <w:lang w:val="fr-CA"/>
-        </w:rPr>
-      </w:pPr>
-    </w:p>
-    <w:p>
-      <w:pPr>
-        <w:pStyle w:val="Sansinterligne"/>
+        <w:pStyle w:val="NoSpacing"/>
+        <w:rPr>
+          <w:lang w:val="fr-CA"/>
+        </w:rPr>
+      </w:pPr>
+    </w:p>
+    <w:p>
+      <w:pPr>
+        <w:pStyle w:val="NoSpacing"/>
         <w:rPr>
           <w:lang w:val="fr-CA"/>
         </w:rPr>
@@ -1548,7 +1472,7 @@
     </w:p>
     <w:p>
       <w:pPr>
-        <w:pStyle w:val="Sansinterligne"/>
+        <w:pStyle w:val="NoSpacing"/>
         <w:rPr>
           <w:lang w:val="fr-CA"/>
         </w:rPr>
@@ -1563,7 +1487,7 @@
     </w:p>
     <w:p>
       <w:pPr>
-        <w:pStyle w:val="Sansinterligne"/>
+        <w:pStyle w:val="NoSpacing"/>
         <w:rPr>
           <w:lang w:val="fr-CA"/>
         </w:rPr>
@@ -1574,7 +1498,7 @@
           <w:lang w:val="fr-CA"/>
         </w:rPr>
         <w:drawing>
-          <wp:inline distT="0" distB="0" distL="0" distR="0">
+          <wp:inline distT="0" distB="0" distL="0" distR="0" wp14:anchorId="08756168" wp14:editId="1A267912">
             <wp:extent cx="5962015" cy="728345"/>
             <wp:effectExtent l="0" t="0" r="635" b="0"/>
             <wp:docPr id="2" name="Image 2"/>
@@ -1625,15 +1549,15 @@
     </w:p>
     <w:p>
       <w:pPr>
-        <w:pStyle w:val="Sansinterligne"/>
-        <w:rPr>
-          <w:lang w:val="fr-CA"/>
-        </w:rPr>
-      </w:pPr>
-    </w:p>
-    <w:p>
-      <w:pPr>
-        <w:pStyle w:val="Sansinterligne"/>
+        <w:pStyle w:val="NoSpacing"/>
+        <w:rPr>
+          <w:lang w:val="fr-CA"/>
+        </w:rPr>
+      </w:pPr>
+    </w:p>
+    <w:p>
+      <w:pPr>
+        <w:pStyle w:val="NoSpacing"/>
         <w:rPr>
           <w:lang w:val="fr-CA"/>
         </w:rPr>
@@ -1668,7 +1592,7 @@
     </w:p>
     <w:p>
       <w:pPr>
-        <w:pStyle w:val="Sansinterligne"/>
+        <w:pStyle w:val="NoSpacing"/>
         <w:rPr>
           <w:lang w:val="fr-CA"/>
         </w:rPr>
@@ -1717,15 +1641,15 @@
     </w:p>
     <w:p>
       <w:pPr>
-        <w:pStyle w:val="Sansinterligne"/>
-        <w:rPr>
-          <w:lang w:val="fr-CA"/>
-        </w:rPr>
-      </w:pPr>
-    </w:p>
-    <w:p>
-      <w:pPr>
-        <w:pStyle w:val="Sansinterligne"/>
+        <w:pStyle w:val="NoSpacing"/>
+        <w:rPr>
+          <w:lang w:val="fr-CA"/>
+        </w:rPr>
+      </w:pPr>
+    </w:p>
+    <w:p>
+      <w:pPr>
+        <w:pStyle w:val="NoSpacing"/>
         <w:rPr>
           <w:lang w:val="fr-CA"/>
         </w:rPr>
@@ -1760,7 +1684,7 @@
     </w:p>
     <w:p>
       <w:pPr>
-        <w:pStyle w:val="Sansinterligne"/>
+        <w:pStyle w:val="NoSpacing"/>
         <w:rPr>
           <w:lang w:val="fr-CA"/>
         </w:rPr>
@@ -1776,7 +1700,7 @@
     </w:p>
     <w:p>
       <w:pPr>
-        <w:pStyle w:val="Sansinterligne"/>
+        <w:pStyle w:val="NoSpacing"/>
         <w:rPr>
           <w:lang w:val="fr-CA"/>
         </w:rPr>
@@ -1787,7 +1711,7 @@
           <w:lang w:val="fr-CA"/>
         </w:rPr>
         <w:drawing>
-          <wp:inline distT="0" distB="0" distL="0" distR="0">
+          <wp:inline distT="0" distB="0" distL="0" distR="0" wp14:anchorId="50FF7A69" wp14:editId="7407E3EF">
             <wp:extent cx="5972175" cy="514350"/>
             <wp:effectExtent l="0" t="0" r="9525" b="0"/>
             <wp:docPr id="1" name="Image 1"/>
@@ -1838,15 +1762,15 @@
     </w:p>
     <w:p>
       <w:pPr>
-        <w:pStyle w:val="Sansinterligne"/>
-        <w:rPr>
-          <w:lang w:val="fr-CA"/>
-        </w:rPr>
-      </w:pPr>
-    </w:p>
-    <w:p>
-      <w:pPr>
-        <w:pStyle w:val="Sansinterligne"/>
+        <w:pStyle w:val="NoSpacing"/>
+        <w:rPr>
+          <w:lang w:val="fr-CA"/>
+        </w:rPr>
+      </w:pPr>
+    </w:p>
+    <w:p>
+      <w:pPr>
+        <w:pStyle w:val="NoSpacing"/>
         <w:rPr>
           <w:lang w:val="fr-CA"/>
         </w:rPr>
@@ -1916,20 +1840,12 @@
         <w:rPr>
           <w:lang w:val="fr-CA"/>
         </w:rPr>
-        <w:t xml:space="preserve"> pour la fonction dot product</w:t>
-      </w:r>
-      <w:bookmarkStart w:id="0" w:name="_GoBack"/>
-      <w:bookmarkEnd w:id="0"/>
-      <w:r>
-        <w:rPr>
-          <w:lang w:val="fr-CA"/>
-        </w:rPr>
-        <w:t>)</w:t>
-      </w:r>
-    </w:p>
-    <w:p>
-      <w:pPr>
-        <w:pStyle w:val="Sansinterligne"/>
+        <w:t xml:space="preserve"> pour la fonction dot product)</w:t>
+      </w:r>
+    </w:p>
+    <w:p>
+      <w:pPr>
+        <w:pStyle w:val="NoSpacing"/>
         <w:rPr>
           <w:lang w:val="fr-CA"/>
         </w:rPr>
@@ -1944,7 +1860,7 @@
     </w:p>
     <w:p>
       <w:pPr>
-        <w:pStyle w:val="Sansinterligne"/>
+        <w:pStyle w:val="NoSpacing"/>
         <w:rPr>
           <w:lang w:val="fr-CA"/>
         </w:rPr>
@@ -1955,7 +1871,7 @@
           <w:lang w:val="fr-CA"/>
         </w:rPr>
         <w:drawing>
-          <wp:inline distT="0" distB="0" distL="0" distR="0">
+          <wp:inline distT="0" distB="0" distL="0" distR="0" wp14:anchorId="6DC04733" wp14:editId="047867A4">
             <wp:extent cx="5972175" cy="4076700"/>
             <wp:effectExtent l="0" t="0" r="9525" b="0"/>
             <wp:docPr id="3" name="Image 3"/>
@@ -2003,6 +1919,168 @@
           </wp:inline>
         </w:drawing>
       </w:r>
+    </w:p>
+    <w:p>
+      <w:pPr>
+        <w:pStyle w:val="NoSpacing"/>
+        <w:rPr>
+          <w:lang w:val="fr-CA"/>
+        </w:rPr>
+      </w:pPr>
+    </w:p>
+    <w:p>
+      <w:pPr>
+        <w:pStyle w:val="NoSpacing"/>
+        <w:rPr>
+          <w:lang w:val="fr-CA"/>
+        </w:rPr>
+      </w:pPr>
+      <w:r>
+        <w:rPr>
+          <w:b/>
+          <w:lang w:val="fr-CA"/>
+        </w:rPr>
+        <w:t xml:space="preserve">Problème : </w:t>
+      </w:r>
+      <w:r>
+        <w:rPr>
+          <w:lang w:val="fr-CA"/>
+        </w:rPr>
+        <w:t xml:space="preserve">Faire </w:t>
+      </w:r>
+      <w:proofErr w:type="spellStart"/>
+      <w:r>
+        <w:rPr>
+          <w:lang w:val="fr-CA"/>
+        </w:rPr>
+        <w:t>scaler</w:t>
+      </w:r>
+      <w:proofErr w:type="spellEnd"/>
+      <w:r>
+        <w:rPr>
+          <w:lang w:val="fr-CA"/>
+        </w:rPr>
+        <w:t xml:space="preserve"> la longueur d</w:t>
+      </w:r>
+      <w:r>
+        <w:rPr>
+          <w:lang w:val="fr-CA"/>
+        </w:rPr>
+        <w:t xml:space="preserve">’une </w:t>
+      </w:r>
+      <w:proofErr w:type="spellStart"/>
+      <w:r>
+        <w:rPr>
+          <w:lang w:val="fr-CA"/>
+        </w:rPr>
+        <w:t>sprite</w:t>
+      </w:r>
+      <w:proofErr w:type="spellEnd"/>
+      <w:r>
+        <w:rPr>
+          <w:lang w:val="fr-CA"/>
+        </w:rPr>
+        <w:t xml:space="preserve"> selon la taille de l’écran.</w:t>
+      </w:r>
+    </w:p>
+    <w:p>
+      <w:pPr>
+        <w:pStyle w:val="NoSpacing"/>
+        <w:rPr>
+          <w:lang w:val="fr-CA"/>
+        </w:rPr>
+      </w:pPr>
+    </w:p>
+    <w:p>
+      <w:pPr>
+        <w:pStyle w:val="NoSpacing"/>
+      </w:pPr>
+      <w:r>
+        <w:rPr>
+          <w:b/>
+          <w:lang w:val="fr-CA"/>
+        </w:rPr>
+        <w:t xml:space="preserve">Solution : </w:t>
+      </w:r>
+    </w:p>
+    <w:p>
+      <w:pPr>
+        <w:pStyle w:val="NoSpacing"/>
+        <w:rPr>
+          <w:lang w:val="fr-CA"/>
+        </w:rPr>
+      </w:pPr>
+      <w:r>
+        <w:rPr>
+          <w:noProof/>
+        </w:rPr>
+        <w:drawing>
+          <wp:inline distT="0" distB="0" distL="0" distR="0" wp14:anchorId="6F54B7B9" wp14:editId="272BDD14">
+            <wp:extent cx="5971540" cy="1148715"/>
+            <wp:effectExtent l="0" t="0" r="0" b="0"/>
+            <wp:docPr id="4" name="Picture 4"/>
+            <wp:cNvGraphicFramePr>
+              <a:graphicFrameLocks xmlns:a="http://schemas.openxmlformats.org/drawingml/2006/main" noChangeAspect="1"/>
+            </wp:cNvGraphicFramePr>
+            <a:graphic xmlns:a="http://schemas.openxmlformats.org/drawingml/2006/main">
+              <a:graphicData uri="http://schemas.openxmlformats.org/drawingml/2006/picture">
+                <pic:pic xmlns:pic="http://schemas.openxmlformats.org/drawingml/2006/picture">
+                  <pic:nvPicPr>
+                    <pic:cNvPr id="0" name="Picture 1"/>
+                    <pic:cNvPicPr>
+                      <a:picLocks noChangeAspect="1" noChangeArrowheads="1"/>
+                    </pic:cNvPicPr>
+                  </pic:nvPicPr>
+                  <pic:blipFill>
+                    <a:blip r:embed="rId7">
+                      <a:extLst>
+                        <a:ext uri="{28A0092B-C50C-407E-A947-70E740481C1C}">
+                          <a14:useLocalDpi xmlns:a14="http://schemas.microsoft.com/office/drawing/2010/main" val="0"/>
+                        </a:ext>
+                      </a:extLst>
+                    </a:blip>
+                    <a:srcRect/>
+                    <a:stretch>
+                      <a:fillRect/>
+                    </a:stretch>
+                  </pic:blipFill>
+                  <pic:spPr bwMode="auto">
+                    <a:xfrm>
+                      <a:off x="0" y="0"/>
+                      <a:ext cx="5971540" cy="1148715"/>
+                    </a:xfrm>
+                    <a:prstGeom prst="rect">
+                      <a:avLst/>
+                    </a:prstGeom>
+                    <a:noFill/>
+                    <a:ln>
+                      <a:noFill/>
+                    </a:ln>
+                  </pic:spPr>
+                </pic:pic>
+              </a:graphicData>
+            </a:graphic>
+          </wp:inline>
+        </w:drawing>
+      </w:r>
+    </w:p>
+    <w:p>
+      <w:pPr>
+        <w:pStyle w:val="NoSpacing"/>
+        <w:rPr>
+          <w:lang w:val="fr-CA"/>
+        </w:rPr>
+      </w:pPr>
+    </w:p>
+    <w:p>
+      <w:pPr>
+        <w:pStyle w:val="NoSpacing"/>
+        <w:rPr>
+          <w:lang w:val="fr-CA"/>
+        </w:rPr>
+      </w:pPr>
+      <w:bookmarkStart w:id="0" w:name="_GoBack"/>
+      <w:bookmarkEnd w:id="0"/>
     </w:p>
     <w:sectPr>
       <w:pgSz w:w="12240" w:h="15840"/>
@@ -2412,11 +2490,11 @@
     <w:name w:val="Normal"/>
     <w:qFormat/>
   </w:style>
-  <w:style w:type="paragraph" w:styleId="Titre1">
+  <w:style w:type="paragraph" w:styleId="Heading1">
     <w:name w:val="heading 1"/>
     <w:aliases w:val="Titre Roman"/>
-    <w:next w:val="Sansinterligne"/>
-    <w:link w:val="Titre1Car"/>
+    <w:next w:val="NoSpacing"/>
+    <w:link w:val="Heading1Char"/>
     <w:uiPriority w:val="9"/>
     <w:qFormat/>
     <w:rsid w:val="00FB4441"/>
@@ -2435,13 +2513,12 @@
       <w:szCs w:val="32"/>
     </w:rPr>
   </w:style>
-  <w:style w:type="character" w:default="1" w:styleId="Policepardfaut">
+  <w:style w:type="character" w:default="1" w:styleId="DefaultParagraphFont">
     <w:name w:val="Default Paragraph Font"/>
     <w:uiPriority w:val="1"/>
-    <w:semiHidden/>
     <w:unhideWhenUsed/>
   </w:style>
-  <w:style w:type="table" w:default="1" w:styleId="TableauNormal">
+  <w:style w:type="table" w:default="1" w:styleId="TableNormal">
     <w:name w:val="Normal Table"/>
     <w:uiPriority w:val="99"/>
     <w:semiHidden/>
@@ -2456,17 +2533,17 @@
       </w:tblCellMar>
     </w:tblPr>
   </w:style>
-  <w:style w:type="numbering" w:default="1" w:styleId="Aucuneliste">
+  <w:style w:type="numbering" w:default="1" w:styleId="NoList">
     <w:name w:val="No List"/>
     <w:uiPriority w:val="99"/>
     <w:semiHidden/>
     <w:unhideWhenUsed/>
   </w:style>
-  <w:style w:type="character" w:customStyle="1" w:styleId="Titre1Car">
-    <w:name w:val="Titre 1 Car"/>
-    <w:aliases w:val="Titre Roman Car"/>
-    <w:basedOn w:val="Policepardfaut"/>
-    <w:link w:val="Titre1"/>
+  <w:style w:type="character" w:customStyle="1" w:styleId="Heading1Char">
+    <w:name w:val="Heading 1 Char"/>
+    <w:aliases w:val="Titre Roman Char"/>
+    <w:basedOn w:val="DefaultParagraphFont"/>
+    <w:link w:val="Heading1"/>
     <w:uiPriority w:val="9"/>
     <w:rsid w:val="00FB4441"/>
     <w:rPr>
@@ -2477,10 +2554,10 @@
       <w:szCs w:val="32"/>
     </w:rPr>
   </w:style>
-  <w:style w:type="paragraph" w:styleId="PrformatHTML">
+  <w:style w:type="paragraph" w:styleId="HTMLPreformatted">
     <w:name w:val="HTML Preformatted"/>
     <w:basedOn w:val="Normal"/>
-    <w:link w:val="PrformatHTMLCar"/>
+    <w:link w:val="HTMLPreformattedChar"/>
     <w:uiPriority w:val="99"/>
     <w:semiHidden/>
     <w:unhideWhenUsed/>
@@ -2513,7 +2590,7 @@
       <w:lang w:val="fr-CA" w:eastAsia="fr-CA"/>
     </w:rPr>
   </w:style>
-  <w:style w:type="paragraph" w:styleId="Sansinterligne">
+  <w:style w:type="paragraph" w:styleId="NoSpacing">
     <w:name w:val="No Spacing"/>
     <w:aliases w:val="Sans interligne Roman"/>
     <w:uiPriority w:val="1"/>
@@ -2528,10 +2605,10 @@
       <w:sz w:val="24"/>
     </w:rPr>
   </w:style>
-  <w:style w:type="character" w:customStyle="1" w:styleId="PrformatHTMLCar">
-    <w:name w:val="Préformaté HTML Car"/>
-    <w:basedOn w:val="Policepardfaut"/>
-    <w:link w:val="PrformatHTML"/>
+  <w:style w:type="character" w:customStyle="1" w:styleId="HTMLPreformattedChar">
+    <w:name w:val="HTML Preformatted Char"/>
+    <w:basedOn w:val="DefaultParagraphFont"/>
+    <w:link w:val="HTMLPreformatted"/>
     <w:uiPriority w:val="99"/>
     <w:semiHidden/>
     <w:rsid w:val="00FB4441"/>
@@ -2540,6 +2617,36 @@
       <w:sz w:val="20"/>
       <w:szCs w:val="20"/>
       <w:lang w:val="fr-CA" w:eastAsia="fr-CA"/>
+    </w:rPr>
+  </w:style>
+  <w:style w:type="paragraph" w:styleId="BalloonText">
+    <w:name w:val="Balloon Text"/>
+    <w:basedOn w:val="Normal"/>
+    <w:link w:val="BalloonTextChar"/>
+    <w:uiPriority w:val="99"/>
+    <w:semiHidden/>
+    <w:unhideWhenUsed/>
+    <w:rsid w:val="007154F5"/>
+    <w:pPr>
+      <w:spacing w:after="0" w:line="240" w:lineRule="auto"/>
+    </w:pPr>
+    <w:rPr>
+      <w:rFonts w:ascii="Segoe UI" w:hAnsi="Segoe UI" w:cs="Segoe UI"/>
+      <w:sz w:val="18"/>
+      <w:szCs w:val="18"/>
+    </w:rPr>
+  </w:style>
+  <w:style w:type="character" w:customStyle="1" w:styleId="BalloonTextChar">
+    <w:name w:val="Balloon Text Char"/>
+    <w:basedOn w:val="DefaultParagraphFont"/>
+    <w:link w:val="BalloonText"/>
+    <w:uiPriority w:val="99"/>
+    <w:semiHidden/>
+    <w:rsid w:val="007154F5"/>
+    <w:rPr>
+      <w:rFonts w:ascii="Segoe UI" w:hAnsi="Segoe UI" w:cs="Segoe UI"/>
+      <w:sz w:val="18"/>
+      <w:szCs w:val="18"/>
     </w:rPr>
   </w:style>
 </w:styles>

</xml_diff>